<commit_message>
finalizei tarefas, fiz pdfs para alguns ficheiros
</commit_message>
<xml_diff>
--- a/gd_ficha1_design.docx
+++ b/gd_ficha1_design.docx
@@ -35,7 +35,7 @@
     </w:p>
     <w:p>
       <w:pPr>
-        <w:pStyle w:val="PargrafodaLista"/>
+        <w:pStyle w:val="ListParagraph"/>
         <w:numPr>
           <w:ilvl w:val="0"/>
           <w:numId w:val="2"/>
@@ -84,7 +84,7 @@
     </w:p>
     <w:p>
       <w:pPr>
-        <w:pStyle w:val="PargrafodaLista"/>
+        <w:pStyle w:val="ListParagraph"/>
         <w:numPr>
           <w:ilvl w:val="0"/>
           <w:numId w:val="2"/>
@@ -108,27 +108,41 @@
     </w:p>
     <w:p>
       <w:pPr>
-        <w:pStyle w:val="PargrafodaLista"/>
-        <w:rPr>
-          <w:sz w:val="24"/>
-          <w:szCs w:val="24"/>
-        </w:rPr>
-      </w:pPr>
-    </w:p>
-    <w:p>
-      <w:pPr>
-        <w:pStyle w:val="PargrafodaLista"/>
-        <w:rPr>
-          <w:sz w:val="24"/>
-          <w:szCs w:val="24"/>
-        </w:rPr>
-      </w:pPr>
-      <w:r>
-        <w:rPr>
-          <w:sz w:val="24"/>
-          <w:szCs w:val="24"/>
-        </w:rPr>
-        <w:t>O jogador tem de saltar de plataforma em plataforma em ascensão evitando inimigos</w:t>
+        <w:pStyle w:val="ListParagraph"/>
+        <w:rPr>
+          <w:sz w:val="24"/>
+          <w:szCs w:val="24"/>
+        </w:rPr>
+      </w:pPr>
+    </w:p>
+    <w:p>
+      <w:pPr>
+        <w:pStyle w:val="ListParagraph"/>
+        <w:rPr>
+          <w:sz w:val="24"/>
+          <w:szCs w:val="24"/>
+        </w:rPr>
+      </w:pPr>
+      <w:r>
+        <w:rPr>
+          <w:sz w:val="24"/>
+          <w:szCs w:val="24"/>
+        </w:rPr>
+        <w:t xml:space="preserve">Vertical platformer, </w:t>
+      </w:r>
+      <w:r>
+        <w:rPr>
+          <w:sz w:val="24"/>
+          <w:szCs w:val="24"/>
+        </w:rPr>
+        <w:t>saltar de plataforma em plataforma em ascensão evitando inimigos</w:t>
+      </w:r>
+      <w:r>
+        <w:rPr>
+          <w:sz w:val="24"/>
+          <w:szCs w:val="24"/>
+        </w:rPr>
+        <w:t xml:space="preserve"> e obstáculos</w:t>
       </w:r>
       <w:r>
         <w:rPr>
@@ -154,16 +168,16 @@
     </w:p>
     <w:p>
       <w:pPr>
-        <w:pStyle w:val="PargrafodaLista"/>
-        <w:rPr>
-          <w:sz w:val="24"/>
-          <w:szCs w:val="24"/>
-        </w:rPr>
-      </w:pPr>
-    </w:p>
-    <w:p>
-      <w:pPr>
-        <w:pStyle w:val="PargrafodaLista"/>
+        <w:pStyle w:val="ListParagraph"/>
+        <w:rPr>
+          <w:sz w:val="24"/>
+          <w:szCs w:val="24"/>
+        </w:rPr>
+      </w:pPr>
+    </w:p>
+    <w:p>
+      <w:pPr>
+        <w:pStyle w:val="ListParagraph"/>
         <w:numPr>
           <w:ilvl w:val="0"/>
           <w:numId w:val="2"/>
@@ -187,16 +201,16 @@
     </w:p>
     <w:p>
       <w:pPr>
-        <w:pStyle w:val="PargrafodaLista"/>
-        <w:rPr>
-          <w:sz w:val="24"/>
-          <w:szCs w:val="24"/>
-        </w:rPr>
-      </w:pPr>
-    </w:p>
-    <w:p>
-      <w:pPr>
-        <w:pStyle w:val="PargrafodaLista"/>
+        <w:pStyle w:val="ListParagraph"/>
+        <w:rPr>
+          <w:sz w:val="24"/>
+          <w:szCs w:val="24"/>
+        </w:rPr>
+      </w:pPr>
+    </w:p>
+    <w:p>
+      <w:pPr>
+        <w:pStyle w:val="ListParagraph"/>
         <w:numPr>
           <w:ilvl w:val="1"/>
           <w:numId w:val="2"/>
@@ -224,7 +238,7 @@
     </w:p>
     <w:p>
       <w:pPr>
-        <w:pStyle w:val="PargrafodaLista"/>
+        <w:pStyle w:val="ListParagraph"/>
         <w:ind w:left="1412"/>
         <w:rPr>
           <w:color w:val="FF0000"/>
@@ -233,7 +247,7 @@
     </w:p>
     <w:p>
       <w:pPr>
-        <w:pStyle w:val="PargrafodaLista"/>
+        <w:pStyle w:val="ListParagraph"/>
         <w:ind w:left="1412"/>
         <w:rPr>
           <w:color w:val="000000" w:themeColor="text1"/>
@@ -292,7 +306,7 @@
     </w:p>
     <w:p>
       <w:pPr>
-        <w:pStyle w:val="PargrafodaLista"/>
+        <w:pStyle w:val="ListParagraph"/>
         <w:ind w:left="1128"/>
         <w:rPr>
           <w:color w:val="FF0000"/>
@@ -301,7 +315,7 @@
     </w:p>
     <w:p>
       <w:pPr>
-        <w:pStyle w:val="PargrafodaLista"/>
+        <w:pStyle w:val="ListParagraph"/>
         <w:numPr>
           <w:ilvl w:val="1"/>
           <w:numId w:val="2"/>
@@ -326,12 +340,12 @@
     </w:p>
     <w:p>
       <w:pPr>
-        <w:pStyle w:val="PargrafodaLista"/>
-      </w:pPr>
-    </w:p>
-    <w:p>
-      <w:pPr>
-        <w:pStyle w:val="PargrafodaLista"/>
+        <w:pStyle w:val="ListParagraph"/>
+      </w:pPr>
+    </w:p>
+    <w:p>
+      <w:pPr>
+        <w:pStyle w:val="ListParagraph"/>
         <w:ind w:left="1128" w:firstLine="284"/>
         <w:rPr>
           <w:sz w:val="24"/>
@@ -397,7 +411,7 @@
     </w:p>
     <w:p>
       <w:pPr>
-        <w:pStyle w:val="PargrafodaLista"/>
+        <w:pStyle w:val="ListParagraph"/>
         <w:ind w:left="1128" w:firstLine="284"/>
         <w:rPr>
           <w:sz w:val="24"/>
@@ -472,8 +486,17 @@
           <w:sz w:val="24"/>
           <w:szCs w:val="24"/>
         </w:rPr>
-        <w:t>, com cenários progressivos entre campos de relva, cavernas, etc</w:t>
-      </w:r>
+        <w:t xml:space="preserve">, com cenários progressivos entre campos de relva, cavernas, </w:t>
+      </w:r>
+      <w:proofErr w:type="spellStart"/>
+      <w:r>
+        <w:rPr>
+          <w:sz w:val="24"/>
+          <w:szCs w:val="24"/>
+        </w:rPr>
+        <w:t>etc</w:t>
+      </w:r>
+      <w:proofErr w:type="spellEnd"/>
       <w:r>
         <w:rPr>
           <w:sz w:val="24"/>
@@ -558,6 +581,7 @@
         </w:rPr>
         <w:t xml:space="preserve"> </w:t>
       </w:r>
+      <w:proofErr w:type="spellStart"/>
       <w:r>
         <w:rPr>
           <w:i/>
@@ -567,6 +591,7 @@
         </w:rPr>
         <w:t>mood</w:t>
       </w:r>
+      <w:proofErr w:type="spellEnd"/>
       <w:r>
         <w:rPr>
           <w:i/>
@@ -593,7 +618,7 @@
     </w:p>
     <w:p>
       <w:pPr>
-        <w:pStyle w:val="PargrafodaLista"/>
+        <w:pStyle w:val="ListParagraph"/>
         <w:ind w:left="1128"/>
         <w:rPr>
           <w:sz w:val="24"/>
@@ -603,7 +628,7 @@
     </w:p>
     <w:p>
       <w:pPr>
-        <w:pStyle w:val="PargrafodaLista"/>
+        <w:pStyle w:val="ListParagraph"/>
         <w:numPr>
           <w:ilvl w:val="0"/>
           <w:numId w:val="2"/>
@@ -627,7 +652,7 @@
     </w:p>
     <w:p>
       <w:pPr>
-        <w:pStyle w:val="PargrafodaLista"/>
+        <w:pStyle w:val="ListParagraph"/>
         <w:rPr>
           <w:sz w:val="24"/>
           <w:szCs w:val="24"/>
@@ -1402,13 +1427,13 @@
     <w:name w:val="Normal"/>
     <w:qFormat/>
   </w:style>
-  <w:style w:type="character" w:default="1" w:styleId="Tipodeletrapredefinidodopargrafo">
+  <w:style w:type="character" w:default="1" w:styleId="DefaultParagraphFont">
     <w:name w:val="Default Paragraph Font"/>
     <w:uiPriority w:val="1"/>
     <w:semiHidden/>
     <w:unhideWhenUsed/>
   </w:style>
-  <w:style w:type="table" w:default="1" w:styleId="Tabelanormal">
+  <w:style w:type="table" w:default="1" w:styleId="TableNormal">
     <w:name w:val="Normal Table"/>
     <w:uiPriority w:val="99"/>
     <w:semiHidden/>
@@ -1423,13 +1448,13 @@
       </w:tblCellMar>
     </w:tblPr>
   </w:style>
-  <w:style w:type="numbering" w:default="1" w:styleId="Semlista">
+  <w:style w:type="numbering" w:default="1" w:styleId="NoList">
     <w:name w:val="No List"/>
     <w:uiPriority w:val="99"/>
     <w:semiHidden/>
     <w:unhideWhenUsed/>
   </w:style>
-  <w:style w:type="paragraph" w:styleId="PargrafodaLista">
+  <w:style w:type="paragraph" w:styleId="ListParagraph">
     <w:name w:val="List Paragraph"/>
     <w:basedOn w:val="Normal"/>
     <w:uiPriority w:val="34"/>

</xml_diff>